<commit_message>
Upgraded code to include a draft option (default = TRUE) that notes the docx file is a draft unless the user sets draft = false in the YAML.
</commit_message>
<xml_diff>
--- a/inst/rmarkdown/templates/information2director/resources/information2director_template.docx
+++ b/inst/rmarkdown/templates/information2director/resources/information2director_template.docx
@@ -219,7 +219,7 @@
 </file>
 
 <file path=word/footer1.xml><?xml version="1.0" encoding="utf-8"?>
-<w:ftr xmlns:wpc="http://schemas.microsoft.com/office/word/2010/wordprocessingCanvas" xmlns:mo="http://schemas.microsoft.com/office/mac/office/2008/main" xmlns:mc="http://schemas.openxmlformats.org/markup-compatibility/2006" xmlns:mv="urn:schemas-microsoft-com:mac:vml" xmlns:o="urn:schemas-microsoft-com:office:office" xmlns:r="http://schemas.openxmlformats.org/officeDocument/2006/relationships" xmlns:m="http://schemas.openxmlformats.org/officeDocument/2006/math" xmlns:v="urn:schemas-microsoft-com:vml" xmlns:wp14="http://schemas.microsoft.com/office/word/2010/wordprocessingDrawing" xmlns:wp="http://schemas.openxmlformats.org/drawingml/2006/wordprocessingDrawing" xmlns:w10="urn:schemas-microsoft-com:office:word" xmlns:w="http://schemas.openxmlformats.org/wordprocessingml/2006/main" xmlns:w14="http://schemas.microsoft.com/office/word/2010/wordml" xmlns:wpg="http://schemas.microsoft.com/office/word/2010/wordprocessingGroup" xmlns:wpi="http://schemas.microsoft.com/office/word/2010/wordprocessingInk" xmlns:wne="http://schemas.microsoft.com/office/word/2006/wordml" xmlns:wps="http://schemas.microsoft.com/office/word/2010/wordprocessingShape" mc:Ignorable="w14 wp14">
+<w:ftr xmlns:wpc="http://schemas.microsoft.com/office/word/2010/wordprocessingCanvas" xmlns:mo="http://schemas.microsoft.com/office/mac/office/2008/main" xmlns:mc="http://schemas.openxmlformats.org/markup-compatibility/2006" xmlns:mv="urn:schemas-microsoft-com:mac:vml" xmlns:o="urn:schemas-microsoft-com:office:office" xmlns:r="http://schemas.openxmlformats.org/officeDocument/2006/relationships" xmlns:m="http://schemas.openxmlformats.org/officeDocument/2006/math" xmlns:v="urn:schemas-microsoft-com:vml" xmlns:wp14="http://schemas.microsoft.com/office/word/2010/wordprocessingDrawing" xmlns:wp="http://schemas.openxmlformats.org/drawingml/2006/wordprocessingDrawing" xmlns:w10="urn:schemas-microsoft-com:office:word" xmlns:w="http://schemas.openxmlformats.org/wordprocessingml/2006/main" xmlns:w14="http://schemas.microsoft.com/office/word/2010/wordml" xmlns:wpg="http://schemas.microsoft.com/office/word/2010/wordprocessingGroup" xmlns:wpi="http://schemas.microsoft.com/office/word/2010/wordprocessingInk" xmlns:wne="http://schemas.microsoft.com/office/word/2006/wordml" xmlns:wps="http://schemas.microsoft.com/office/word/2010/wordprocessingShape" mc:Ignorable="w14 wp14 mv">
   <w:p>
     <w:pPr>
       <w:pStyle w:val="Footer"/>
@@ -257,7 +257,7 @@
 </file>
 
 <file path=word/footer2.xml><?xml version="1.0" encoding="utf-8"?>
-<w:ftr xmlns:wpc="http://schemas.microsoft.com/office/word/2010/wordprocessingCanvas" xmlns:mo="http://schemas.microsoft.com/office/mac/office/2008/main" xmlns:mc="http://schemas.openxmlformats.org/markup-compatibility/2006" xmlns:mv="urn:schemas-microsoft-com:mac:vml" xmlns:o="urn:schemas-microsoft-com:office:office" xmlns:r="http://schemas.openxmlformats.org/officeDocument/2006/relationships" xmlns:m="http://schemas.openxmlformats.org/officeDocument/2006/math" xmlns:v="urn:schemas-microsoft-com:vml" xmlns:wp14="http://schemas.microsoft.com/office/word/2010/wordprocessingDrawing" xmlns:wp="http://schemas.openxmlformats.org/drawingml/2006/wordprocessingDrawing" xmlns:w10="urn:schemas-microsoft-com:office:word" xmlns:w="http://schemas.openxmlformats.org/wordprocessingml/2006/main" xmlns:w14="http://schemas.microsoft.com/office/word/2010/wordml" xmlns:wpg="http://schemas.microsoft.com/office/word/2010/wordprocessingGroup" xmlns:wpi="http://schemas.microsoft.com/office/word/2010/wordprocessingInk" xmlns:wne="http://schemas.microsoft.com/office/word/2006/wordml" xmlns:wps="http://schemas.microsoft.com/office/word/2010/wordprocessingShape" mc:Ignorable="w14 wp14">
+<w:ftr xmlns:wpc="http://schemas.microsoft.com/office/word/2010/wordprocessingCanvas" xmlns:mo="http://schemas.microsoft.com/office/mac/office/2008/main" xmlns:mc="http://schemas.openxmlformats.org/markup-compatibility/2006" xmlns:mv="urn:schemas-microsoft-com:mac:vml" xmlns:o="urn:schemas-microsoft-com:office:office" xmlns:r="http://schemas.openxmlformats.org/officeDocument/2006/relationships" xmlns:m="http://schemas.openxmlformats.org/officeDocument/2006/math" xmlns:v="urn:schemas-microsoft-com:vml" xmlns:wp14="http://schemas.microsoft.com/office/word/2010/wordprocessingDrawing" xmlns:wp="http://schemas.openxmlformats.org/drawingml/2006/wordprocessingDrawing" xmlns:w10="urn:schemas-microsoft-com:office:word" xmlns:w="http://schemas.openxmlformats.org/wordprocessingml/2006/main" xmlns:w14="http://schemas.microsoft.com/office/word/2010/wordml" xmlns:wpg="http://schemas.microsoft.com/office/word/2010/wordprocessingGroup" xmlns:wpi="http://schemas.microsoft.com/office/word/2010/wordprocessingInk" xmlns:wne="http://schemas.microsoft.com/office/word/2006/wordml" xmlns:wps="http://schemas.microsoft.com/office/word/2010/wordprocessingShape" mc:Ignorable="w14 wp14 mv">
   <w:p>
     <w:pPr>
       <w:pStyle w:val="Footer"/>
@@ -295,7 +295,7 @@
 </file>
 
 <file path=word/footer3.xml><?xml version="1.0" encoding="utf-8"?>
-<w:ftr xmlns:wpc="http://schemas.microsoft.com/office/word/2010/wordprocessingCanvas" xmlns:mo="http://schemas.microsoft.com/office/mac/office/2008/main" xmlns:mc="http://schemas.openxmlformats.org/markup-compatibility/2006" xmlns:mv="urn:schemas-microsoft-com:mac:vml" xmlns:o="urn:schemas-microsoft-com:office:office" xmlns:r="http://schemas.openxmlformats.org/officeDocument/2006/relationships" xmlns:m="http://schemas.openxmlformats.org/officeDocument/2006/math" xmlns:v="urn:schemas-microsoft-com:vml" xmlns:wp14="http://schemas.microsoft.com/office/word/2010/wordprocessingDrawing" xmlns:wp="http://schemas.openxmlformats.org/drawingml/2006/wordprocessingDrawing" xmlns:w10="urn:schemas-microsoft-com:office:word" xmlns:w="http://schemas.openxmlformats.org/wordprocessingml/2006/main" xmlns:w14="http://schemas.microsoft.com/office/word/2010/wordml" xmlns:wpg="http://schemas.microsoft.com/office/word/2010/wordprocessingGroup" xmlns:wpi="http://schemas.microsoft.com/office/word/2010/wordprocessingInk" xmlns:wne="http://schemas.microsoft.com/office/word/2006/wordml" xmlns:wps="http://schemas.microsoft.com/office/word/2010/wordprocessingShape" mc:Ignorable="w14 wp14">
+<w:ftr xmlns:wpc="http://schemas.microsoft.com/office/word/2010/wordprocessingCanvas" xmlns:mo="http://schemas.microsoft.com/office/mac/office/2008/main" xmlns:mc="http://schemas.openxmlformats.org/markup-compatibility/2006" xmlns:mv="urn:schemas-microsoft-com:mac:vml" xmlns:o="urn:schemas-microsoft-com:office:office" xmlns:r="http://schemas.openxmlformats.org/officeDocument/2006/relationships" xmlns:m="http://schemas.openxmlformats.org/officeDocument/2006/math" xmlns:v="urn:schemas-microsoft-com:vml" xmlns:wp14="http://schemas.microsoft.com/office/word/2010/wordprocessingDrawing" xmlns:wp="http://schemas.openxmlformats.org/drawingml/2006/wordprocessingDrawing" xmlns:w10="urn:schemas-microsoft-com:office:word" xmlns:w="http://schemas.openxmlformats.org/wordprocessingml/2006/main" xmlns:w14="http://schemas.microsoft.com/office/word/2010/wordml" xmlns:wpg="http://schemas.microsoft.com/office/word/2010/wordprocessingGroup" xmlns:wpi="http://schemas.microsoft.com/office/word/2010/wordprocessingInk" xmlns:wne="http://schemas.microsoft.com/office/word/2006/wordml" xmlns:wps="http://schemas.microsoft.com/office/word/2010/wordprocessingShape" mc:Ignorable="w14 wp14 mv">
   <w:p>
     <w:pPr>
       <w:pStyle w:val="Footer"/>
@@ -340,7 +340,7 @@
 </file>
 
 <file path=word/header1.xml><?xml version="1.0" encoding="utf-8"?>
-<w:hdr xmlns:wpc="http://schemas.microsoft.com/office/word/2010/wordprocessingCanvas" xmlns:mo="http://schemas.microsoft.com/office/mac/office/2008/main" xmlns:mc="http://schemas.openxmlformats.org/markup-compatibility/2006" xmlns:mv="urn:schemas-microsoft-com:mac:vml" xmlns:o="urn:schemas-microsoft-com:office:office" xmlns:r="http://schemas.openxmlformats.org/officeDocument/2006/relationships" xmlns:m="http://schemas.openxmlformats.org/officeDocument/2006/math" xmlns:v="urn:schemas-microsoft-com:vml" xmlns:wp14="http://schemas.microsoft.com/office/word/2010/wordprocessingDrawing" xmlns:wp="http://schemas.openxmlformats.org/drawingml/2006/wordprocessingDrawing" xmlns:w10="urn:schemas-microsoft-com:office:word" xmlns:w="http://schemas.openxmlformats.org/wordprocessingml/2006/main" xmlns:w14="http://schemas.microsoft.com/office/word/2010/wordml" xmlns:wpg="http://schemas.microsoft.com/office/word/2010/wordprocessingGroup" xmlns:wpi="http://schemas.microsoft.com/office/word/2010/wordprocessingInk" xmlns:wne="http://schemas.microsoft.com/office/word/2006/wordml" xmlns:wps="http://schemas.microsoft.com/office/word/2010/wordprocessingShape" mc:Ignorable="w14 wp14">
+<w:hdr xmlns:wpc="http://schemas.microsoft.com/office/word/2010/wordprocessingCanvas" xmlns:mo="http://schemas.microsoft.com/office/mac/office/2008/main" xmlns:mc="http://schemas.openxmlformats.org/markup-compatibility/2006" xmlns:mv="urn:schemas-microsoft-com:mac:vml" xmlns:o="urn:schemas-microsoft-com:office:office" xmlns:r="http://schemas.openxmlformats.org/officeDocument/2006/relationships" xmlns:m="http://schemas.openxmlformats.org/officeDocument/2006/math" xmlns:v="urn:schemas-microsoft-com:vml" xmlns:wp14="http://schemas.microsoft.com/office/word/2010/wordprocessingDrawing" xmlns:wp="http://schemas.openxmlformats.org/drawingml/2006/wordprocessingDrawing" xmlns:w10="urn:schemas-microsoft-com:office:word" xmlns:w="http://schemas.openxmlformats.org/wordprocessingml/2006/main" xmlns:w14="http://schemas.microsoft.com/office/word/2010/wordml" xmlns:wpg="http://schemas.microsoft.com/office/word/2010/wordprocessingGroup" xmlns:wpi="http://schemas.microsoft.com/office/word/2010/wordprocessingInk" xmlns:wne="http://schemas.microsoft.com/office/word/2006/wordml" xmlns:wps="http://schemas.microsoft.com/office/word/2010/wordprocessingShape" mc:Ignorable="w14 wp14 mv">
   <w:p>
     <w:pPr>
       <w:pStyle w:val="Header"/>
@@ -352,6 +352,42 @@
         <w:szCs w:val="20"/>
       </w:rPr>
     </w:pPr>
+    <w:r>
+      <w:rPr>
+        <w:noProof/>
+      </w:rPr>
+      <w:pict w14:anchorId="7CF03E7C">
+        <v:shapetype id="_x0000_t202" coordsize="21600,21600" o:spt="202" path="m0,0l0,21600,21600,21600,21600,0xe">
+          <v:stroke joinstyle="miter"/>
+          <v:path gradientshapeok="t" o:connecttype="rect"/>
+        </v:shapetype>
+        <v:shape id="_x0000_s1025" type="#_x0000_t202" style="position:absolute;left:0;text-align:left;margin-left:252pt;margin-top:18pt;width:198pt;height:36pt;z-index:251658240" filled="f" stroked="f">
+          <v:fill o:detectmouseclick="t"/>
+          <v:textbox inset=",7.2pt,,7.2pt">
+            <w:txbxContent>
+              <w:p>
+                <w:pPr>
+                  <w:jc w:val="right"/>
+                  <w:rPr>
+                    <w:b/>
+                    <w:sz w:val="32"/>
+                    <w:szCs w:val="32"/>
+                  </w:rPr>
+                </w:pPr>
+                <w:r>
+                  <w:rPr>
+                    <w:b/>
+                    <w:sz w:val="32"/>
+                    <w:szCs w:val="32"/>
+                  </w:rPr>
+                  <w:t>DRAFT</w:t>
+                </w:r>
+              </w:p>
+            </w:txbxContent>
+          </v:textbox>
+        </v:shape>
+      </w:pict>
+    </w:r>
     <w:r>
       <w:rPr>
         <w:noProof/>
@@ -2580,7 +2616,7 @@
 </file>
 
 <file path=customXml/itemProps1.xml><?xml version="1.0" encoding="utf-8"?>
-<ds:datastoreItem xmlns:ds="http://schemas.openxmlformats.org/officeDocument/2006/customXml" ds:itemID="{656BB21A-3079-054D-9178-88DD86F2189A}">
+<ds:datastoreItem xmlns:ds="http://schemas.openxmlformats.org/officeDocument/2006/customXml" ds:itemID="{4BBA08FF-3C90-6E40-852A-7E4CC1C71E93}">
   <ds:schemaRefs>
     <ds:schemaRef ds:uri="http://schemas.openxmlformats.org/officeDocument/2006/bibliography"/>
   </ds:schemaRefs>

</xml_diff>

<commit_message>
Improved formatting (fonts) of information2directory memo.
</commit_message>
<xml_diff>
--- a/inst/rmarkdown/templates/information2director/resources/information2director_template.docx
+++ b/inst/rmarkdown/templates/information2director/resources/information2director_template.docx
@@ -6,8 +6,6 @@
       <w:pPr>
         <w:pStyle w:val="Heading1"/>
       </w:pPr>
-      <w:bookmarkStart w:id="0" w:name="_GoBack"/>
-      <w:bookmarkEnd w:id="0"/>
     </w:p>
     <w:p>
       <w:r>
@@ -178,12 +176,15 @@
       <w:pPr>
         <w:pStyle w:val="BodyText"/>
       </w:pPr>
+      <w:bookmarkStart w:id="0" w:name="_GoBack"/>
+      <w:bookmarkEnd w:id="0"/>
     </w:p>
     <w:sectPr>
-      <w:footerReference w:type="even" r:id="rId9"/>
-      <w:footerReference w:type="default" r:id="rId10"/>
-      <w:headerReference w:type="first" r:id="rId11"/>
-      <w:footerReference w:type="first" r:id="rId12"/>
+      <w:headerReference w:type="default" r:id="rId9"/>
+      <w:footerReference w:type="even" r:id="rId10"/>
+      <w:footerReference w:type="default" r:id="rId11"/>
+      <w:headerReference w:type="first" r:id="rId12"/>
+      <w:footerReference w:type="first" r:id="rId13"/>
       <w:pgSz w:w="12240" w:h="15840"/>
       <w:pgMar w:top="1440" w:right="1800" w:bottom="1440" w:left="1800" w:header="720" w:footer="720" w:gutter="0"/>
       <w:cols w:space="720"/>
@@ -277,6 +278,19 @@
         <w:rStyle w:val="PageNumber"/>
       </w:rPr>
       <w:instrText xml:space="preserve">PAGE  </w:instrText>
+    </w:r>
+    <w:r>
+      <w:rPr>
+        <w:rStyle w:val="PageNumber"/>
+      </w:rPr>
+      <w:fldChar w:fldCharType="separate"/>
+    </w:r>
+    <w:r>
+      <w:rPr>
+        <w:rStyle w:val="PageNumber"/>
+        <w:noProof/>
+      </w:rPr>
+      <w:t>2</w:t>
     </w:r>
     <w:r>
       <w:rPr>
@@ -340,6 +354,54 @@
 </file>
 
 <file path=word/header1.xml><?xml version="1.0" encoding="utf-8"?>
+<w:hdr xmlns:wpc="http://schemas.microsoft.com/office/word/2010/wordprocessingCanvas" xmlns:mo="http://schemas.microsoft.com/office/mac/office/2008/main" xmlns:mc="http://schemas.openxmlformats.org/markup-compatibility/2006" xmlns:mv="urn:schemas-microsoft-com:mac:vml" xmlns:o="urn:schemas-microsoft-com:office:office" xmlns:r="http://schemas.openxmlformats.org/officeDocument/2006/relationships" xmlns:m="http://schemas.openxmlformats.org/officeDocument/2006/math" xmlns:v="urn:schemas-microsoft-com:vml" xmlns:wp14="http://schemas.microsoft.com/office/word/2010/wordprocessingDrawing" xmlns:wp="http://schemas.openxmlformats.org/drawingml/2006/wordprocessingDrawing" xmlns:w10="urn:schemas-microsoft-com:office:word" xmlns:w="http://schemas.openxmlformats.org/wordprocessingml/2006/main" xmlns:w14="http://schemas.microsoft.com/office/word/2010/wordml" xmlns:wpg="http://schemas.microsoft.com/office/word/2010/wordprocessingGroup" xmlns:wpi="http://schemas.microsoft.com/office/word/2010/wordprocessingInk" xmlns:wne="http://schemas.microsoft.com/office/word/2006/wordml" xmlns:wps="http://schemas.microsoft.com/office/word/2010/wordprocessingShape" mc:Ignorable="w14 wp14 mv">
+  <w:p>
+    <w:pPr>
+      <w:pStyle w:val="Header"/>
+      <w:jc w:val="right"/>
+    </w:pPr>
+    <w:r>
+      <w:rPr>
+        <w:noProof/>
+      </w:rPr>
+      <w:pict w14:anchorId="7CF03E7C">
+        <v:shapetype id="_x0000_t202" coordsize="21600,21600" o:spt="202" path="m0,0l0,21600,21600,21600,21600,0xe">
+          <v:stroke joinstyle="miter"/>
+          <v:path gradientshapeok="t" o:connecttype="rect"/>
+        </v:shapetype>
+        <v:shape id="_x0000_s1028" type="#_x0000_t202" style="position:absolute;left:0;text-align:left;margin-left:253.2pt;margin-top:-4.2pt;width:198pt;height:36pt;z-index:251659264;mso-wrap-edited:f" wrapcoords="0 0 21600 0 21600 21600 0 21600 0 0" filled="f" stroked="f">
+          <v:fill o:detectmouseclick="t"/>
+          <v:textbox inset=",7.2pt,,7.2pt">
+            <w:txbxContent>
+              <w:p>
+                <w:pPr>
+                  <w:jc w:val="right"/>
+                  <w:rPr>
+                    <w:b/>
+                    <w:sz w:val="32"/>
+                    <w:szCs w:val="32"/>
+                  </w:rPr>
+                </w:pPr>
+                <w:r>
+                  <w:rPr>
+                    <w:b/>
+                    <w:sz w:val="32"/>
+                    <w:szCs w:val="32"/>
+                  </w:rPr>
+                  <w:t>DRAFT</w:t>
+                </w:r>
+              </w:p>
+            </w:txbxContent>
+          </v:textbox>
+          <w10:wrap type="through"/>
+        </v:shape>
+      </w:pict>
+    </w:r>
+  </w:p>
+</w:hdr>
+</file>
+
+<file path=word/header2.xml><?xml version="1.0" encoding="utf-8"?>
 <w:hdr xmlns:wpc="http://schemas.microsoft.com/office/word/2010/wordprocessingCanvas" xmlns:mo="http://schemas.microsoft.com/office/mac/office/2008/main" xmlns:mc="http://schemas.openxmlformats.org/markup-compatibility/2006" xmlns:mv="urn:schemas-microsoft-com:mac:vml" xmlns:o="urn:schemas-microsoft-com:office:office" xmlns:r="http://schemas.openxmlformats.org/officeDocument/2006/relationships" xmlns:m="http://schemas.openxmlformats.org/officeDocument/2006/math" xmlns:v="urn:schemas-microsoft-com:vml" xmlns:wp14="http://schemas.microsoft.com/office/word/2010/wordprocessingDrawing" xmlns:wp="http://schemas.openxmlformats.org/drawingml/2006/wordprocessingDrawing" xmlns:w10="urn:schemas-microsoft-com:office:word" xmlns:w="http://schemas.openxmlformats.org/wordprocessingml/2006/main" xmlns:w14="http://schemas.microsoft.com/office/word/2010/wordml" xmlns:wpg="http://schemas.microsoft.com/office/word/2010/wordprocessingGroup" xmlns:wpi="http://schemas.microsoft.com/office/word/2010/wordprocessingInk" xmlns:wne="http://schemas.microsoft.com/office/word/2006/wordml" xmlns:wps="http://schemas.microsoft.com/office/word/2010/wordprocessingShape" mc:Ignorable="w14 wp14 mv">
   <w:p>
     <w:pPr>
@@ -2616,7 +2678,7 @@
 </file>
 
 <file path=customXml/itemProps1.xml><?xml version="1.0" encoding="utf-8"?>
-<ds:datastoreItem xmlns:ds="http://schemas.openxmlformats.org/officeDocument/2006/customXml" ds:itemID="{4BBA08FF-3C90-6E40-852A-7E4CC1C71E93}">
+<ds:datastoreItem xmlns:ds="http://schemas.openxmlformats.org/officeDocument/2006/customXml" ds:itemID="{09236677-823F-A749-B1A2-8BC4C1721A47}">
   <ds:schemaRefs>
     <ds:schemaRef ds:uri="http://schemas.openxmlformats.org/officeDocument/2006/bibliography"/>
   </ds:schemaRefs>

</xml_diff>